<commit_message>
covid data by population
</commit_message>
<xml_diff>
--- a/Setordji_Abotsi/Project_Charter.docx
+++ b/Setordji_Abotsi/Project_Charter.docx
@@ -414,6 +414,11 @@
           <w:ilvl w:val="1"/>
           <w:numId w:val="2"/>
         </w:numPr>
+        <w:rPr>
+          <w:rStyle w:val="Hyperlink"/>
+          <w:color w:val="auto"/>
+          <w:u w:val="none"/>
+        </w:rPr>
       </w:pPr>
       <w:hyperlink r:id="rId6" w:history="1">
         <w:r>
@@ -423,6 +428,29 @@
           <w:t>https://www.kaggle.com/yamqwe/omicron-covid19-variant-daily-cases/code</w:t>
         </w:r>
       </w:hyperlink>
+    </w:p>
+    <w:p>
+      <w:pPr>
+        <w:pStyle w:val="ListParagraph"/>
+        <w:numPr>
+          <w:ilvl w:val="1"/>
+          <w:numId w:val="2"/>
+        </w:numPr>
+      </w:pPr>
+      <w:hyperlink r:id="rId7" w:history="1">
+        <w:r>
+          <w:rPr>
+            <w:rStyle w:val="Hyperlink"/>
+          </w:rPr>
+          <w:t>https://ourworldindata.org/covid-cases#cumulative-confirmed-cases-per-million-people</w:t>
+        </w:r>
+      </w:hyperlink>
+    </w:p>
+    <w:p>
+      <w:pPr>
+        <w:pStyle w:val="ListParagraph"/>
+        <w:ind w:left="1440"/>
+      </w:pPr>
     </w:p>
     <w:p>
       <w:pPr>

</xml_diff>